<commit_message>
Update Attachment list 20211011.docx
</commit_message>
<xml_diff>
--- a/docs/5 U.S.C. 2302 justification/Attachment list 20211011.docx
+++ b/docs/5 U.S.C. 2302 justification/Attachment list 20211011.docx
@@ -743,7 +743,23 @@
           <w:bCs/>
           <w:sz w:val="20"/>
         </w:rPr>
-        <w:t xml:space="preserve">The pandemic, Maria’s deaths, and the future.  </w:t>
+        <w:t xml:space="preserve">The pandemic, Maria’s deaths, and </w:t>
+      </w:r>
+      <w:r>
+        <w:rPr>
+          <w:b/>
+          <w:bCs/>
+          <w:sz w:val="20"/>
+        </w:rPr>
+        <w:t>future risks</w:t>
+      </w:r>
+      <w:r>
+        <w:rPr>
+          <w:b/>
+          <w:bCs/>
+          <w:sz w:val="20"/>
+        </w:rPr>
+        <w:t xml:space="preserve">.  </w:t>
       </w:r>
       <w:r>
         <w:rPr>

</xml_diff>